<commit_message>
updated to parts list
</commit_message>
<xml_diff>
--- a/Setting up the Maker Den Experience.docx
+++ b/Setting up the Maker Den Experience.docx
@@ -1,6 +1,6 @@
 
 <file path=word/document.xml><?xml version="1.0" encoding="utf-8"?>
-<w:document xmlns:wpc="http://schemas.microsoft.com/office/word/2010/wordprocessingCanvas" xmlns:cx="http://schemas.microsoft.com/office/drawing/2014/chartex" xmlns:mc="http://schemas.openxmlformats.org/markup-compatibility/2006" xmlns:o="urn:schemas-microsoft-com:office:office" xmlns:r="http://schemas.openxmlformats.org/officeDocument/2006/relationships" xmlns:m="http://schemas.openxmlformats.org/officeDocument/2006/math" xmlns:v="urn:schemas-microsoft-com:vml" xmlns:wp14="http://schemas.microsoft.com/office/word/2010/wordprocessingDrawing" xmlns:wp="http://schemas.openxmlformats.org/drawingml/2006/wordprocessingDrawing" xmlns:w10="urn:schemas-microsoft-com:office:word" xmlns:w="http://schemas.openxmlformats.org/wordprocessingml/2006/main" xmlns:w14="http://schemas.microsoft.com/office/word/2010/wordml" xmlns:w15="http://schemas.microsoft.com/office/word/2012/wordml" xmlns:w16se="http://schemas.microsoft.com/office/word/2015/wordml/symex" xmlns:wpg="http://schemas.microsoft.com/office/word/2010/wordprocessingGroup" xmlns:wpi="http://schemas.microsoft.com/office/word/2010/wordprocessingInk" xmlns:wne="http://schemas.microsoft.com/office/word/2006/wordml" xmlns:wps="http://schemas.microsoft.com/office/word/2010/wordprocessingShape" mc:Ignorable="w14 w15 w16se wp14">
+<w:document xmlns:wpc="http://schemas.microsoft.com/office/word/2010/wordprocessingCanvas" xmlns:cx="http://schemas.microsoft.com/office/drawing/2014/chartex" xmlns:cx1="http://schemas.microsoft.com/office/drawing/2015/9/8/chartex" xmlns:mc="http://schemas.openxmlformats.org/markup-compatibility/2006" xmlns:o="urn:schemas-microsoft-com:office:office" xmlns:r="http://schemas.openxmlformats.org/officeDocument/2006/relationships" xmlns:m="http://schemas.openxmlformats.org/officeDocument/2006/math" xmlns:v="urn:schemas-microsoft-com:vml" xmlns:wp14="http://schemas.microsoft.com/office/word/2010/wordprocessingDrawing" xmlns:wp="http://schemas.openxmlformats.org/drawingml/2006/wordprocessingDrawing" xmlns:w10="urn:schemas-microsoft-com:office:word" xmlns:w="http://schemas.openxmlformats.org/wordprocessingml/2006/main" xmlns:w14="http://schemas.microsoft.com/office/word/2010/wordml" xmlns:w15="http://schemas.microsoft.com/office/word/2012/wordml" xmlns:w16se="http://schemas.microsoft.com/office/word/2015/wordml/symex" xmlns:wpg="http://schemas.microsoft.com/office/word/2010/wordprocessingGroup" xmlns:wpi="http://schemas.microsoft.com/office/word/2010/wordprocessingInk" xmlns:wne="http://schemas.microsoft.com/office/word/2006/wordml" xmlns:wps="http://schemas.microsoft.com/office/word/2010/wordprocessingShape" mc:Ignorable="w14 w15 w16se wp14">
   <w:body>
     <w:p>
       <w:pPr>
@@ -972,8 +972,6 @@
       <w:pPr>
         <w:pStyle w:val="Heading2"/>
       </w:pPr>
-      <w:bookmarkStart w:id="0" w:name="_GoBack"/>
-      <w:bookmarkEnd w:id="0"/>
       <w:r>
         <w:lastRenderedPageBreak/>
         <w:t>Lab Hardware</w:t>
@@ -1391,21 +1389,12 @@
               </w:rPr>
             </w:pPr>
             <w:hyperlink r:id="rId22" w:history="1">
-              <w:proofErr w:type="spellStart"/>
               <w:r>
                 <w:rPr>
                   <w:rStyle w:val="Hyperlink"/>
                   <w:b/>
                 </w:rPr>
-                <w:t>Adafruit</w:t>
-              </w:r>
-              <w:proofErr w:type="spellEnd"/>
-              <w:r>
-                <w:rPr>
-                  <w:rStyle w:val="Hyperlink"/>
-                  <w:b/>
-                </w:rPr>
-                <w:t xml:space="preserve"> Mini 8x8 LED Matrix</w:t>
+                <w:t>Adafruit Mini 8x8 LED Matrix</w:t>
               </w:r>
             </w:hyperlink>
           </w:p>
@@ -1637,6 +1626,111 @@
             <w:tcW w:w="5734" w:type="dxa"/>
           </w:tcPr>
           <w:p>
+            <w:hyperlink r:id="rId27" w:history="1">
+              <w:r>
+                <w:rPr>
+                  <w:rStyle w:val="Hyperlink"/>
+                </w:rPr>
+                <w:t xml:space="preserve">Raspberry Pi 2 with </w:t>
+              </w:r>
+              <w:proofErr w:type="spellStart"/>
+              <w:r>
+                <w:rPr>
+                  <w:rStyle w:val="Hyperlink"/>
+                </w:rPr>
+                <w:t>Pibow</w:t>
+              </w:r>
+              <w:proofErr w:type="spellEnd"/>
+              <w:r>
+                <w:rPr>
+                  <w:rStyle w:val="Hyperlink"/>
+                </w:rPr>
+                <w:t xml:space="preserve"> Case</w:t>
+              </w:r>
+            </w:hyperlink>
+          </w:p>
+        </w:tc>
+        <w:tc>
+          <w:tcPr>
+            <w:tcW w:w="4751" w:type="dxa"/>
+          </w:tcPr>
+          <w:p>
+            <w:pPr>
+              <w:rPr>
+                <w:noProof/>
+                <w:lang w:eastAsia="en-AU"/>
+              </w:rPr>
+            </w:pPr>
+            <w:r>
+              <w:rPr>
+                <w:rFonts w:ascii="Arial" w:hAnsi="Arial" w:cs="Arial"/>
+                <w:noProof/>
+                <w:color w:val="5C5C5C"/>
+                <w:sz w:val="23"/>
+                <w:szCs w:val="23"/>
+                <w:lang w:eastAsia="en-AU"/>
+              </w:rPr>
+              <w:drawing>
+                <wp:inline distT="0" distB="0" distL="0" distR="0" wp14:anchorId="35AEAB46" wp14:editId="07ECBC34">
+                  <wp:extent cx="2066885" cy="1606378"/>
+                  <wp:effectExtent l="0" t="0" r="0" b="0"/>
+                  <wp:docPr id="2" name="Picture 2" descr="https://cdn.shopify.com/s/files/1/0174/1800/products/Coupe_-_half_1_of_2_821e5bdf-d66d-44f2-8c68-acb6b1112cc9_1024x1024.JPG?v=1438348376"/>
+                  <wp:cNvGraphicFramePr>
+                    <a:graphicFrameLocks xmlns:a="http://schemas.openxmlformats.org/drawingml/2006/main" noChangeAspect="1"/>
+                  </wp:cNvGraphicFramePr>
+                  <a:graphic xmlns:a="http://schemas.openxmlformats.org/drawingml/2006/main">
+                    <a:graphicData uri="http://schemas.openxmlformats.org/drawingml/2006/picture">
+                      <pic:pic xmlns:pic="http://schemas.openxmlformats.org/drawingml/2006/picture">
+                        <pic:nvPicPr>
+                          <pic:cNvPr id="0" name="Picture 3" descr="https://cdn.shopify.com/s/files/1/0174/1800/products/Coupe_-_half_1_of_2_821e5bdf-d66d-44f2-8c68-acb6b1112cc9_1024x1024.JPG?v=1438348376"/>
+                          <pic:cNvPicPr>
+                            <a:picLocks noChangeAspect="1" noChangeArrowheads="1"/>
+                          </pic:cNvPicPr>
+                        </pic:nvPicPr>
+                        <pic:blipFill rotWithShape="1">
+                          <a:blip r:embed="rId28" cstate="print">
+                            <a:extLst>
+                              <a:ext uri="{28A0092B-C50C-407E-A947-70E740481C1C}">
+                                <a14:useLocalDpi xmlns:a14="http://schemas.microsoft.com/office/drawing/2010/main" val="0"/>
+                              </a:ext>
+                            </a:extLst>
+                          </a:blip>
+                          <a:srcRect t="15543" b="6736"/>
+                          <a:stretch/>
+                        </pic:blipFill>
+                        <pic:spPr bwMode="auto">
+                          <a:xfrm>
+                            <a:off x="0" y="0"/>
+                            <a:ext cx="2082533" cy="1618540"/>
+                          </a:xfrm>
+                          <a:prstGeom prst="rect">
+                            <a:avLst/>
+                          </a:prstGeom>
+                          <a:noFill/>
+                          <a:ln>
+                            <a:noFill/>
+                          </a:ln>
+                          <a:extLst>
+                            <a:ext uri="{53640926-AAD7-44D8-BBD7-CCE9431645EC}">
+                              <a14:shadowObscured xmlns:a14="http://schemas.microsoft.com/office/drawing/2010/main"/>
+                            </a:ext>
+                          </a:extLst>
+                        </pic:spPr>
+                      </pic:pic>
+                    </a:graphicData>
+                  </a:graphic>
+                </wp:inline>
+              </w:drawing>
+            </w:r>
+          </w:p>
+        </w:tc>
+      </w:tr>
+      <w:tr>
+        <w:tc>
+          <w:tcPr>
+            <w:tcW w:w="5734" w:type="dxa"/>
+          </w:tcPr>
+          <w:p>
             <w:r>
               <w:t>1 x 10k resistor and breadboard wire jumper kit</w:t>
             </w:r>
@@ -1652,16 +1746,10 @@
     </w:tbl>
     <w:p/>
     <w:p>
-      <w:r>
-        <w:br w:type="page"/>
-      </w:r>
-    </w:p>
-    <w:p>
       <w:pPr>
         <w:pStyle w:val="Heading2"/>
       </w:pPr>
       <w:r>
-        <w:lastRenderedPageBreak/>
         <w:t>Explorer Hat Pro Wiring</w:t>
       </w:r>
     </w:p>
@@ -1690,7 +1778,7 @@
                     </pic:cNvPicPr>
                   </pic:nvPicPr>
                   <pic:blipFill>
-                    <a:blip r:embed="rId27" cstate="print">
+                    <a:blip r:embed="rId29" cstate="print">
                       <a:extLst>
                         <a:ext uri="{28A0092B-C50C-407E-A947-70E740481C1C}">
                           <a14:useLocalDpi xmlns:a14="http://schemas.microsoft.com/office/drawing/2010/main" val="0"/>
@@ -1723,6 +1811,132 @@
       </w:r>
     </w:p>
     <w:p/>
+    <w:p>
+      <w:r>
+        <w:t>Parts Availability in Australia.  The parts can be supplied by the following vendors in Australia.</w:t>
+      </w:r>
+    </w:p>
+    <w:p/>
+    <w:p>
+      <w:pPr>
+        <w:pStyle w:val="ListParagraph"/>
+        <w:numPr>
+          <w:ilvl w:val="0"/>
+          <w:numId w:val="10"/>
+        </w:numPr>
+      </w:pPr>
+      <w:hyperlink r:id="rId30" w:history="1">
+        <w:r>
+          <w:rPr>
+            <w:rStyle w:val="Hyperlink"/>
+          </w:rPr>
+          <w:t>http://tronixlabs.com/</w:t>
+        </w:r>
+      </w:hyperlink>
+      <w:r>
+        <w:t xml:space="preserve"> </w:t>
+      </w:r>
+    </w:p>
+    <w:p>
+      <w:pPr>
+        <w:pStyle w:val="ListParagraph"/>
+        <w:numPr>
+          <w:ilvl w:val="0"/>
+          <w:numId w:val="10"/>
+        </w:numPr>
+      </w:pPr>
+      <w:hyperlink r:id="rId31" w:history="1">
+        <w:r>
+          <w:rPr>
+            <w:rStyle w:val="Hyperlink"/>
+          </w:rPr>
+          <w:t>http://littlebirdelectronics.com.au/</w:t>
+        </w:r>
+      </w:hyperlink>
+    </w:p>
+    <w:p>
+      <w:pPr>
+        <w:pStyle w:val="ListParagraph"/>
+        <w:numPr>
+          <w:ilvl w:val="0"/>
+          <w:numId w:val="10"/>
+        </w:numPr>
+      </w:pPr>
+      <w:hyperlink r:id="rId32" w:history="1">
+        <w:r>
+          <w:rPr>
+            <w:rStyle w:val="Hyperlink"/>
+          </w:rPr>
+          <w:t>http://au.rs-online.com/web/</w:t>
+        </w:r>
+      </w:hyperlink>
+    </w:p>
+    <w:p>
+      <w:pPr>
+        <w:pStyle w:val="ListParagraph"/>
+        <w:numPr>
+          <w:ilvl w:val="0"/>
+          <w:numId w:val="10"/>
+        </w:numPr>
+      </w:pPr>
+      <w:hyperlink r:id="rId33" w:history="1">
+        <w:r>
+          <w:rPr>
+            <w:rStyle w:val="Hyperlink"/>
+          </w:rPr>
+          <w:t>http://core-electronics.com.au/</w:t>
+        </w:r>
+      </w:hyperlink>
+    </w:p>
+    <w:p>
+      <w:pPr>
+        <w:pStyle w:val="ListParagraph"/>
+        <w:numPr>
+          <w:ilvl w:val="0"/>
+          <w:numId w:val="10"/>
+        </w:numPr>
+      </w:pPr>
+      <w:hyperlink r:id="rId34" w:history="1">
+        <w:r>
+          <w:rPr>
+            <w:rStyle w:val="Hyperlink"/>
+          </w:rPr>
+          <w:t>http://au.element14.com</w:t>
+        </w:r>
+      </w:hyperlink>
+    </w:p>
+    <w:p>
+      <w:pPr>
+        <w:pStyle w:val="ListParagraph"/>
+        <w:numPr>
+          <w:ilvl w:val="0"/>
+          <w:numId w:val="10"/>
+        </w:numPr>
+      </w:pPr>
+      <w:r>
+        <w:t>eBay</w:t>
+      </w:r>
+    </w:p>
+    <w:p>
+      <w:pPr>
+        <w:pStyle w:val="ListParagraph"/>
+        <w:numPr>
+          <w:ilvl w:val="0"/>
+          <w:numId w:val="10"/>
+        </w:numPr>
+      </w:pPr>
+      <w:r>
+        <w:t>Amazon</w:t>
+      </w:r>
+    </w:p>
+    <w:p/>
+    <w:p>
+      <w:r>
+        <w:t>Please note, Microsoft has no affiliation with any of these suppliers.</w:t>
+      </w:r>
+      <w:bookmarkStart w:id="0" w:name="_GoBack"/>
+      <w:bookmarkEnd w:id="0"/>
+    </w:p>
     <w:sectPr>
       <w:pgSz w:w="11906" w:h="16838"/>
       <w:pgMar w:top="720" w:right="720" w:bottom="720" w:left="720" w:header="708" w:footer="708" w:gutter="0"/>
@@ -1734,7 +1948,7 @@
 </file>
 
 <file path=word/numbering.xml><?xml version="1.0" encoding="utf-8"?>
-<w:numbering xmlns:wpc="http://schemas.microsoft.com/office/word/2010/wordprocessingCanvas" xmlns:cx="http://schemas.microsoft.com/office/drawing/2014/chartex" xmlns:mc="http://schemas.openxmlformats.org/markup-compatibility/2006" xmlns:o="urn:schemas-microsoft-com:office:office" xmlns:r="http://schemas.openxmlformats.org/officeDocument/2006/relationships" xmlns:m="http://schemas.openxmlformats.org/officeDocument/2006/math" xmlns:v="urn:schemas-microsoft-com:vml" xmlns:wp14="http://schemas.microsoft.com/office/word/2010/wordprocessingDrawing" xmlns:wp="http://schemas.openxmlformats.org/drawingml/2006/wordprocessingDrawing" xmlns:w10="urn:schemas-microsoft-com:office:word" xmlns:w="http://schemas.openxmlformats.org/wordprocessingml/2006/main" xmlns:w14="http://schemas.microsoft.com/office/word/2010/wordml" xmlns:w15="http://schemas.microsoft.com/office/word/2012/wordml" xmlns:w16se="http://schemas.microsoft.com/office/word/2015/wordml/symex" xmlns:wpg="http://schemas.microsoft.com/office/word/2010/wordprocessingGroup" xmlns:wpi="http://schemas.microsoft.com/office/word/2010/wordprocessingInk" xmlns:wne="http://schemas.microsoft.com/office/word/2006/wordml" xmlns:wps="http://schemas.microsoft.com/office/word/2010/wordprocessingShape" mc:Ignorable="w14 w15 w16se wp14">
+<w:numbering xmlns:wpc="http://schemas.microsoft.com/office/word/2010/wordprocessingCanvas" xmlns:cx="http://schemas.microsoft.com/office/drawing/2014/chartex" xmlns:cx1="http://schemas.microsoft.com/office/drawing/2015/9/8/chartex" xmlns:mc="http://schemas.openxmlformats.org/markup-compatibility/2006" xmlns:o="urn:schemas-microsoft-com:office:office" xmlns:r="http://schemas.openxmlformats.org/officeDocument/2006/relationships" xmlns:m="http://schemas.openxmlformats.org/officeDocument/2006/math" xmlns:v="urn:schemas-microsoft-com:vml" xmlns:wp14="http://schemas.microsoft.com/office/word/2010/wordprocessingDrawing" xmlns:wp="http://schemas.openxmlformats.org/drawingml/2006/wordprocessingDrawing" xmlns:w10="urn:schemas-microsoft-com:office:word" xmlns:w="http://schemas.openxmlformats.org/wordprocessingml/2006/main" xmlns:w14="http://schemas.microsoft.com/office/word/2010/wordml" xmlns:w15="http://schemas.microsoft.com/office/word/2012/wordml" xmlns:w16se="http://schemas.microsoft.com/office/word/2015/wordml/symex" xmlns:wpg="http://schemas.microsoft.com/office/word/2010/wordprocessingGroup" xmlns:wpi="http://schemas.microsoft.com/office/word/2010/wordprocessingInk" xmlns:wne="http://schemas.microsoft.com/office/word/2006/wordml" xmlns:wps="http://schemas.microsoft.com/office/word/2010/wordprocessingShape" mc:Ignorable="w14 w15 w16se wp14">
   <w:abstractNum w:abstractNumId="0" w15:restartNumberingAfterBreak="0">
     <w:nsid w:val="241E4F71"/>
     <w:multiLevelType w:val="hybridMultilevel"/>
@@ -2383,6 +2597,184 @@
       </w:pPr>
     </w:lvl>
     <w:lvl w:ilvl="2" w:tplc="0C09001B">
+      <w:start w:val="1"/>
+      <w:numFmt w:val="lowerRoman"/>
+      <w:lvlText w:val="%3."/>
+      <w:lvlJc w:val="right"/>
+      <w:pPr>
+        <w:ind w:left="2160" w:hanging="180"/>
+      </w:pPr>
+    </w:lvl>
+    <w:lvl w:ilvl="3" w:tplc="0C09000F" w:tentative="1">
+      <w:start w:val="1"/>
+      <w:numFmt w:val="decimal"/>
+      <w:lvlText w:val="%4."/>
+      <w:lvlJc w:val="left"/>
+      <w:pPr>
+        <w:ind w:left="2880" w:hanging="360"/>
+      </w:pPr>
+    </w:lvl>
+    <w:lvl w:ilvl="4" w:tplc="0C090019" w:tentative="1">
+      <w:start w:val="1"/>
+      <w:numFmt w:val="lowerLetter"/>
+      <w:lvlText w:val="%5."/>
+      <w:lvlJc w:val="left"/>
+      <w:pPr>
+        <w:ind w:left="3600" w:hanging="360"/>
+      </w:pPr>
+    </w:lvl>
+    <w:lvl w:ilvl="5" w:tplc="0C09001B" w:tentative="1">
+      <w:start w:val="1"/>
+      <w:numFmt w:val="lowerRoman"/>
+      <w:lvlText w:val="%6."/>
+      <w:lvlJc w:val="right"/>
+      <w:pPr>
+        <w:ind w:left="4320" w:hanging="180"/>
+      </w:pPr>
+    </w:lvl>
+    <w:lvl w:ilvl="6" w:tplc="0C09000F" w:tentative="1">
+      <w:start w:val="1"/>
+      <w:numFmt w:val="decimal"/>
+      <w:lvlText w:val="%7."/>
+      <w:lvlJc w:val="left"/>
+      <w:pPr>
+        <w:ind w:left="5040" w:hanging="360"/>
+      </w:pPr>
+    </w:lvl>
+    <w:lvl w:ilvl="7" w:tplc="0C090019" w:tentative="1">
+      <w:start w:val="1"/>
+      <w:numFmt w:val="lowerLetter"/>
+      <w:lvlText w:val="%8."/>
+      <w:lvlJc w:val="left"/>
+      <w:pPr>
+        <w:ind w:left="5760" w:hanging="360"/>
+      </w:pPr>
+    </w:lvl>
+    <w:lvl w:ilvl="8" w:tplc="0C09001B" w:tentative="1">
+      <w:start w:val="1"/>
+      <w:numFmt w:val="lowerRoman"/>
+      <w:lvlText w:val="%9."/>
+      <w:lvlJc w:val="right"/>
+      <w:pPr>
+        <w:ind w:left="6480" w:hanging="180"/>
+      </w:pPr>
+    </w:lvl>
+  </w:abstractNum>
+  <w:abstractNum w:abstractNumId="8" w15:restartNumberingAfterBreak="0">
+    <w:nsid w:val="7FC02E3C"/>
+    <w:multiLevelType w:val="hybridMultilevel"/>
+    <w:tmpl w:val="B6C2CA16"/>
+    <w:lvl w:ilvl="0" w:tplc="0C090011">
+      <w:start w:val="1"/>
+      <w:numFmt w:val="decimal"/>
+      <w:lvlText w:val="%1)"/>
+      <w:lvlJc w:val="left"/>
+      <w:pPr>
+        <w:ind w:left="720" w:hanging="360"/>
+      </w:pPr>
+      <w:rPr>
+        <w:rFonts w:hint="default"/>
+      </w:rPr>
+    </w:lvl>
+    <w:lvl w:ilvl="1" w:tplc="0C090019" w:tentative="1">
+      <w:start w:val="1"/>
+      <w:numFmt w:val="lowerLetter"/>
+      <w:lvlText w:val="%2."/>
+      <w:lvlJc w:val="left"/>
+      <w:pPr>
+        <w:ind w:left="1440" w:hanging="360"/>
+      </w:pPr>
+    </w:lvl>
+    <w:lvl w:ilvl="2" w:tplc="0C09001B" w:tentative="1">
+      <w:start w:val="1"/>
+      <w:numFmt w:val="lowerRoman"/>
+      <w:lvlText w:val="%3."/>
+      <w:lvlJc w:val="right"/>
+      <w:pPr>
+        <w:ind w:left="2160" w:hanging="180"/>
+      </w:pPr>
+    </w:lvl>
+    <w:lvl w:ilvl="3" w:tplc="0C09000F" w:tentative="1">
+      <w:start w:val="1"/>
+      <w:numFmt w:val="decimal"/>
+      <w:lvlText w:val="%4."/>
+      <w:lvlJc w:val="left"/>
+      <w:pPr>
+        <w:ind w:left="2880" w:hanging="360"/>
+      </w:pPr>
+    </w:lvl>
+    <w:lvl w:ilvl="4" w:tplc="0C090019" w:tentative="1">
+      <w:start w:val="1"/>
+      <w:numFmt w:val="lowerLetter"/>
+      <w:lvlText w:val="%5."/>
+      <w:lvlJc w:val="left"/>
+      <w:pPr>
+        <w:ind w:left="3600" w:hanging="360"/>
+      </w:pPr>
+    </w:lvl>
+    <w:lvl w:ilvl="5" w:tplc="0C09001B" w:tentative="1">
+      <w:start w:val="1"/>
+      <w:numFmt w:val="lowerRoman"/>
+      <w:lvlText w:val="%6."/>
+      <w:lvlJc w:val="right"/>
+      <w:pPr>
+        <w:ind w:left="4320" w:hanging="180"/>
+      </w:pPr>
+    </w:lvl>
+    <w:lvl w:ilvl="6" w:tplc="0C09000F" w:tentative="1">
+      <w:start w:val="1"/>
+      <w:numFmt w:val="decimal"/>
+      <w:lvlText w:val="%7."/>
+      <w:lvlJc w:val="left"/>
+      <w:pPr>
+        <w:ind w:left="5040" w:hanging="360"/>
+      </w:pPr>
+    </w:lvl>
+    <w:lvl w:ilvl="7" w:tplc="0C090019" w:tentative="1">
+      <w:start w:val="1"/>
+      <w:numFmt w:val="lowerLetter"/>
+      <w:lvlText w:val="%8."/>
+      <w:lvlJc w:val="left"/>
+      <w:pPr>
+        <w:ind w:left="5760" w:hanging="360"/>
+      </w:pPr>
+    </w:lvl>
+    <w:lvl w:ilvl="8" w:tplc="0C09001B" w:tentative="1">
+      <w:start w:val="1"/>
+      <w:numFmt w:val="lowerRoman"/>
+      <w:lvlText w:val="%9."/>
+      <w:lvlJc w:val="right"/>
+      <w:pPr>
+        <w:ind w:left="6480" w:hanging="180"/>
+      </w:pPr>
+    </w:lvl>
+  </w:abstractNum>
+  <w:abstractNum w:abstractNumId="9" w15:restartNumberingAfterBreak="0">
+    <w:nsid w:val="7FDC61B0"/>
+    <w:multiLevelType w:val="hybridMultilevel"/>
+    <w:tmpl w:val="89F4DD82"/>
+    <w:lvl w:ilvl="0" w:tplc="0C090011">
+      <w:start w:val="1"/>
+      <w:numFmt w:val="decimal"/>
+      <w:lvlText w:val="%1)"/>
+      <w:lvlJc w:val="left"/>
+      <w:pPr>
+        <w:ind w:left="720" w:hanging="360"/>
+      </w:pPr>
+      <w:rPr>
+        <w:rFonts w:hint="default"/>
+      </w:rPr>
+    </w:lvl>
+    <w:lvl w:ilvl="1" w:tplc="0C090019" w:tentative="1">
+      <w:start w:val="1"/>
+      <w:numFmt w:val="lowerLetter"/>
+      <w:lvlText w:val="%2."/>
+      <w:lvlJc w:val="left"/>
+      <w:pPr>
+        <w:ind w:left="1440" w:hanging="360"/>
+      </w:pPr>
+    </w:lvl>
+    <w:lvl w:ilvl="2" w:tplc="0C09001B" w:tentative="1">
       <w:start w:val="1"/>
       <w:numFmt w:val="lowerRoman"/>
       <w:lvlText w:val="%3."/>
@@ -2469,6 +2861,12 @@
   </w:num>
   <w:num w:numId="8">
     <w:abstractNumId w:val="5"/>
+  </w:num>
+  <w:num w:numId="9">
+    <w:abstractNumId w:val="8"/>
+  </w:num>
+  <w:num w:numId="10">
+    <w:abstractNumId w:val="9"/>
   </w:num>
 </w:numbering>
 </file>

</xml_diff>